<commit_message>
Início da implementação das classes Amostras e Características - Implementado até a obtenção dos pontos-chave das imagens. - Ajustes em projeto.docx.
</commit_message>
<xml_diff>
--- a/projeto.docx
+++ b/projeto.docx
@@ -5,6 +5,7 @@
     <w:p>
       <w:pPr>
         <w:pStyle w:val="Ttulo1"/>
+        <w:ind w:left="708"/>
       </w:pPr>
       <w:r>
         <w:t>Análise dos Experimentos</w:t>
@@ -3737,6 +3738,7 @@
     <w:p>
       <w:pPr>
         <w:pStyle w:val="Ttulo3"/>
+        <w:ind w:left="360"/>
       </w:pPr>
       <w:r>
         <w:t>Requisitos técnicos</w:t>
@@ -4120,6 +4122,43 @@
       </w:r>
       <w:proofErr w:type="gramEnd"/>
       <w:r>
+        <w:t xml:space="preserve">) - tipo </w:t>
+      </w:r>
+      <w:r>
+        <w:rPr>
+          <w:i/>
+        </w:rPr>
+        <w:t>String</w:t>
+      </w:r>
+      <w:r>
+        <w:t xml:space="preserve"> - Nome do conjunto de amostras que será utilizado pelos experimentos;</w:t>
+      </w:r>
+    </w:p>
+    <w:p>
+      <w:pPr>
+        <w:pStyle w:val="PargrafodaLista"/>
+        <w:numPr>
+          <w:ilvl w:val="0"/>
+          <w:numId w:val="5"/>
+        </w:numPr>
+      </w:pPr>
+      <w:r>
+        <w:t xml:space="preserve">Método </w:t>
+      </w:r>
+      <w:proofErr w:type="spellStart"/>
+      <w:proofErr w:type="gramStart"/>
+      <w:r>
+        <w:rPr>
+          <w:i/>
+        </w:rPr>
+        <w:t>obtem</w:t>
+      </w:r>
+      <w:proofErr w:type="spellEnd"/>
+      <w:r>
+        <w:t>(</w:t>
+      </w:r>
+      <w:proofErr w:type="gramEnd"/>
+      <w:r>
         <w:t xml:space="preserve">) - </w:t>
       </w:r>
       <w:r>
@@ -4589,6 +4628,7 @@
         </w:numPr>
       </w:pPr>
       <w:r>
+        <w:lastRenderedPageBreak/>
         <w:t xml:space="preserve">Os centróides de cada grupo são utilizados como identificação dos </w:t>
       </w:r>
       <w:proofErr w:type="spellStart"/>
@@ -4618,7 +4658,6 @@
         </w:numPr>
       </w:pPr>
       <w:r>
-        <w:lastRenderedPageBreak/>
         <w:t>O sistema deverá receber o tamanho do histograma (número de grupos a serem formados);</w:t>
       </w:r>
     </w:p>
@@ -4756,9 +4795,45 @@
       <w:proofErr w:type="spellStart"/>
       <w:proofErr w:type="gramStart"/>
       <w:r>
+        <w:t>obtemPontosChave</w:t>
+      </w:r>
+      <w:proofErr w:type="spellEnd"/>
+      <w:proofErr w:type="gramEnd"/>
+      <w:r>
+        <w:t xml:space="preserve">() - tipo </w:t>
+      </w:r>
+      <w:proofErr w:type="spellStart"/>
+      <w:r>
         <w:rPr>
           <w:i/>
         </w:rPr>
+        <w:t>int</w:t>
+      </w:r>
+      <w:proofErr w:type="spellEnd"/>
+      <w:r>
+        <w:t xml:space="preserve"> - </w:t>
+      </w:r>
+      <w:r>
+        <w:t>Quantidade de imagens que será utilizada</w:t>
+      </w:r>
+    </w:p>
+    <w:p>
+      <w:pPr>
+        <w:pStyle w:val="PargrafodaLista"/>
+        <w:numPr>
+          <w:ilvl w:val="0"/>
+          <w:numId w:val="8"/>
+        </w:numPr>
+      </w:pPr>
+      <w:r>
+        <w:t xml:space="preserve">Método </w:t>
+      </w:r>
+      <w:proofErr w:type="spellStart"/>
+      <w:proofErr w:type="gramStart"/>
+      <w:r>
+        <w:rPr>
+          <w:i/>
+        </w:rPr>
         <w:t>obtemPontosChave</w:t>
       </w:r>
       <w:proofErr w:type="spellEnd"/>
@@ -4781,7 +4856,10 @@
         <w:t xml:space="preserve"> - </w:t>
       </w:r>
       <w:r>
-        <w:t>Limites de pontos-chave obtidos;</w:t>
+        <w:t>Limite</w:t>
+      </w:r>
+      <w:r>
+        <w:t xml:space="preserve"> de pontos-chave obtidos;</w:t>
       </w:r>
     </w:p>
     <w:p>

</xml_diff>

<commit_message>
Implementação do método obterHistogramaSIFT() - Reajuste em projeto.docx - Características SIFT obtidas e salva em .arff - Necessita converter o nome da imagem para IRMA-CODE e de IRMA-CODE para IRMA-BINÁRIO
</commit_message>
<xml_diff>
--- a/projeto.docx
+++ b/projeto.docx
@@ -4722,7 +4722,25 @@
         <w:t xml:space="preserve"> </w:t>
       </w:r>
       <w:r>
-        <w:t>Após a formação dos grupos, o algoritmo retorna o identificador do grupo que foi atribuído a cada amostra do conjunto auxiliar. Nesse momento, as características d</w:t>
+        <w:t>Após a formação dos grupos, o algoritmo retorna</w:t>
+      </w:r>
+      <w:r>
+        <w:t xml:space="preserve"> um vetor com</w:t>
+      </w:r>
+      <w:r>
+        <w:t xml:space="preserve"> o identificador do grupo</w:t>
+      </w:r>
+      <w:r>
+        <w:t xml:space="preserve"> (valor armazenado no índice i)</w:t>
+      </w:r>
+      <w:r>
+        <w:t xml:space="preserve"> que foi atribuído a cada amostra do conjunto auxiliar</w:t>
+      </w:r>
+      <w:r>
+        <w:t xml:space="preserve"> (índice i)</w:t>
+      </w:r>
+      <w:r>
+        <w:t>. Nesse momento, as características d</w:t>
       </w:r>
       <w:r>
         <w:t>as</w:t>

</xml_diff>